<commit_message>
Final Messagem modification and 'MVC' transition
Moved UI logic to backend, modified UI display messages to match test cases
</commit_message>
<xml_diff>
--- a/Test Cases.docx
+++ b/Test Cases.docx
@@ -1,6 +1,6 @@
 
 <file path=word/document.xml><?xml version="1.0" encoding="utf-8"?>
-<w:document xmlns:wpc="http://schemas.microsoft.com/office/word/2010/wordprocessingCanvas" xmlns:cx="http://schemas.microsoft.com/office/drawing/2014/chartex" xmlns:cx1="http://schemas.microsoft.com/office/drawing/2015/9/8/chartex" xmlns:cx2="http://schemas.microsoft.com/office/drawing/2015/10/21/chartex" xmlns:cx3="http://schemas.microsoft.com/office/drawing/2016/5/9/chartex" xmlns:cx4="http://schemas.microsoft.com/office/drawing/2016/5/10/chartex" xmlns:cx5="http://schemas.microsoft.com/office/drawing/2016/5/11/chartex" xmlns:cx6="http://schemas.microsoft.com/office/drawing/2016/5/12/chartex" xmlns:cx7="http://schemas.microsoft.com/office/drawing/2016/5/13/chartex" xmlns:cx8="http://schemas.microsoft.com/office/drawing/2016/5/14/chartex" xmlns:mc="http://schemas.openxmlformats.org/markup-compatibility/2006" xmlns:aink="http://schemas.microsoft.com/office/drawing/2016/ink" xmlns:am3d="http://schemas.microsoft.com/office/drawing/2017/model3d" xmlns:o="urn:schemas-microsoft-com:office:office" xmlns:oel="http://schemas.microsoft.com/office/2019/extlst" xmlns:r="http://schemas.openxmlformats.org/officeDocument/2006/relationships" xmlns:m="http://schemas.openxmlformats.org/officeDocument/2006/math" xmlns:v="urn:schemas-microsoft-com:vml" xmlns:wp14="http://schemas.microsoft.com/office/word/2010/wordprocessingDrawing" xmlns:wp="http://schemas.openxmlformats.org/drawingml/2006/wordprocessingDrawing" xmlns:w10="urn:schemas-microsoft-com:office:word" xmlns:w="http://schemas.openxmlformats.org/wordprocessingml/2006/main" xmlns:w14="http://schemas.microsoft.com/office/word/2010/wordml" xmlns:w15="http://schemas.microsoft.com/office/word/2012/wordml" xmlns:w16cex="http://schemas.microsoft.com/office/word/2018/wordml/cex" xmlns:w16cid="http://schemas.microsoft.com/office/word/2016/wordml/cid" xmlns:w16="http://schemas.microsoft.com/office/word/2018/wordml" xmlns:w16sdtdh="http://schemas.microsoft.com/office/word/2020/wordml/sdtdatahash" xmlns:w16se="http://schemas.microsoft.com/office/word/2015/wordml/symex" xmlns:wpg="http://schemas.microsoft.com/office/word/2010/wordprocessingGroup" xmlns:wpi="http://schemas.microsoft.com/office/word/2010/wordprocessingInk" xmlns:wne="http://schemas.microsoft.com/office/word/2006/wordml" xmlns:wps="http://schemas.microsoft.com/office/word/2010/wordprocessingShape" mc:Ignorable="w14 w15 w16se w16cid w16 w16cex w16sdtdh wp14">
+<w:document xmlns:wpc="http://schemas.microsoft.com/office/word/2010/wordprocessingCanvas" xmlns:cx="http://schemas.microsoft.com/office/drawing/2014/chartex" xmlns:cx1="http://schemas.microsoft.com/office/drawing/2015/9/8/chartex" xmlns:cx2="http://schemas.microsoft.com/office/drawing/2015/10/21/chartex" xmlns:cx3="http://schemas.microsoft.com/office/drawing/2016/5/9/chartex" xmlns:cx4="http://schemas.microsoft.com/office/drawing/2016/5/10/chartex" xmlns:cx5="http://schemas.microsoft.com/office/drawing/2016/5/11/chartex" xmlns:cx6="http://schemas.microsoft.com/office/drawing/2016/5/12/chartex" xmlns:cx7="http://schemas.microsoft.com/office/drawing/2016/5/13/chartex" xmlns:cx8="http://schemas.microsoft.com/office/drawing/2016/5/14/chartex" xmlns:mc="http://schemas.openxmlformats.org/markup-compatibility/2006" xmlns:aink="http://schemas.microsoft.com/office/drawing/2016/ink" xmlns:am3d="http://schemas.microsoft.com/office/drawing/2017/model3d" xmlns:o="urn:schemas-microsoft-com:office:office" xmlns:oel="http://schemas.microsoft.com/office/2019/extlst" xmlns:r="http://schemas.openxmlformats.org/officeDocument/2006/relationships" xmlns:m="http://schemas.openxmlformats.org/officeDocument/2006/math" xmlns:v="urn:schemas-microsoft-com:vml" xmlns:wp14="http://schemas.microsoft.com/office/word/2010/wordprocessingDrawing" xmlns:wp="http://schemas.openxmlformats.org/drawingml/2006/wordprocessingDrawing" xmlns:w10="urn:schemas-microsoft-com:office:word" xmlns:w="http://schemas.openxmlformats.org/wordprocessingml/2006/main" xmlns:w14="http://schemas.microsoft.com/office/word/2010/wordml" xmlns:w15="http://schemas.microsoft.com/office/word/2012/wordml" xmlns:w16cex="http://schemas.microsoft.com/office/word/2018/wordml/cex" xmlns:w16cid="http://schemas.microsoft.com/office/word/2016/wordml/cid" xmlns:w16="http://schemas.microsoft.com/office/word/2018/wordml" xmlns:w16du="http://schemas.microsoft.com/office/word/2023/wordml/word16du" xmlns:w16sdtdh="http://schemas.microsoft.com/office/word/2020/wordml/sdtdatahash" xmlns:w16se="http://schemas.microsoft.com/office/word/2015/wordml/symex" xmlns:wpg="http://schemas.microsoft.com/office/word/2010/wordprocessingGroup" xmlns:wpi="http://schemas.microsoft.com/office/word/2010/wordprocessingInk" xmlns:wne="http://schemas.microsoft.com/office/word/2006/wordml" xmlns:wps="http://schemas.microsoft.com/office/word/2010/wordprocessingShape" mc:Ignorable="w14 w15 w16se w16cid w16 w16cex w16sdtdh w16du wp14">
   <w:body>
     <w:tbl>
       <w:tblPr>
@@ -79,15 +79,7 @@
           </w:p>
           <w:p>
             <w:r>
-              <w:t xml:space="preserve">Server </w:t>
-            </w:r>
-            <w:proofErr w:type="spellStart"/>
-            <w:r>
-              <w:t>startup</w:t>
-            </w:r>
-            <w:proofErr w:type="spellEnd"/>
-            <w:r>
-              <w:t xml:space="preserve"> check with default arguments</w:t>
+              <w:t>Server startup check with default arguments</w:t>
             </w:r>
           </w:p>
           <w:p>
@@ -102,14 +94,26 @@
                 <w:ilvl w:val="0"/>
                 <w:numId w:val="11"/>
               </w:numPr>
-            </w:pPr>
-            <w:r>
+              <w:rPr>
+                <w:highlight w:val="yellow"/>
+              </w:rPr>
+            </w:pPr>
+            <w:r>
+              <w:rPr>
+                <w:highlight w:val="yellow"/>
+              </w:rPr>
               <w:t xml:space="preserve">Start the </w:t>
             </w:r>
             <w:r>
+              <w:rPr>
+                <w:highlight w:val="yellow"/>
+              </w:rPr>
               <w:t xml:space="preserve">server </w:t>
             </w:r>
             <w:r>
+              <w:rPr>
+                <w:highlight w:val="yellow"/>
+              </w:rPr>
               <w:t>program</w:t>
             </w:r>
           </w:p>
@@ -125,8 +129,14 @@
                 <w:ilvl w:val="0"/>
                 <w:numId w:val="12"/>
               </w:numPr>
-            </w:pPr>
-            <w:r>
+              <w:rPr>
+                <w:highlight w:val="yellow"/>
+              </w:rPr>
+            </w:pPr>
+            <w:r>
+              <w:rPr>
+                <w:highlight w:val="yellow"/>
+              </w:rPr>
               <w:t>The server reports that it is listening for clients by displaying the following message:</w:t>
             </w:r>
           </w:p>
@@ -155,6 +165,9 @@
               </w:numPr>
             </w:pPr>
             <w:r>
+              <w:rPr>
+                <w:highlight w:val="yellow"/>
+              </w:rPr>
               <w:t>The server console waits for user input.</w:t>
             </w:r>
           </w:p>
@@ -173,6 +186,61 @@
               <w:rPr>
                 <w:b/>
                 <w:bCs/>
+              </w:rPr>
+            </w:pPr>
+          </w:p>
+          <w:p>
+            <w:pPr>
+              <w:rPr>
+                <w:b/>
+                <w:bCs/>
+              </w:rPr>
+            </w:pPr>
+          </w:p>
+          <w:p>
+            <w:pPr>
+              <w:rPr>
+                <w:b/>
+                <w:bCs/>
+                <w:lang w:val="en-US"/>
+              </w:rPr>
+            </w:pPr>
+            <w:r>
+              <w:rPr>
+                <w:b/>
+                <w:bCs/>
+              </w:rPr>
+              <w:t>Output:</w:t>
+            </w:r>
+            <w:r>
+              <w:rPr>
+                <w:b/>
+                <w:bCs/>
+              </w:rPr>
+              <w:br/>
+            </w:r>
+            <w:r>
+              <w:rPr>
+                <w:b/>
+                <w:bCs/>
+              </w:rPr>
+              <w:br/>
+            </w:r>
+            <w:r>
+              <w:rPr>
+                <w:b/>
+                <w:bCs/>
+                <w:lang w:val="en-US"/>
+              </w:rPr>
+              <w:t>Server listening for connections on port 5555</w:t>
+            </w:r>
+          </w:p>
+          <w:p>
+            <w:pPr>
+              <w:rPr>
+                <w:b/>
+                <w:bCs/>
+                <w:lang w:val="en-US"/>
               </w:rPr>
             </w:pPr>
           </w:p>
@@ -188,6 +256,14 @@
                 <w:bCs/>
               </w:rPr>
             </w:pPr>
+            <w:r>
+              <w:rPr>
+                <w:b/>
+                <w:bCs/>
+                <w:highlight w:val="yellow"/>
+              </w:rPr>
+              <w:t>Pass</w:t>
+            </w:r>
           </w:p>
         </w:tc>
       </w:tr>
@@ -213,15 +289,7 @@
           </w:p>
           <w:p>
             <w:r>
-              <w:t xml:space="preserve">Client </w:t>
-            </w:r>
-            <w:proofErr w:type="spellStart"/>
-            <w:r>
-              <w:t>startup</w:t>
-            </w:r>
-            <w:proofErr w:type="spellEnd"/>
-            <w:r>
-              <w:t xml:space="preserve"> check without a login</w:t>
+              <w:t>Client startup check without a login</w:t>
             </w:r>
           </w:p>
           <w:p>
@@ -236,16 +304,28 @@
                 <w:ilvl w:val="0"/>
                 <w:numId w:val="13"/>
               </w:numPr>
-            </w:pPr>
-            <w:r>
+              <w:rPr>
+                <w:highlight w:val="yellow"/>
+              </w:rPr>
+            </w:pPr>
+            <w:r>
+              <w:rPr>
+                <w:highlight w:val="yellow"/>
+              </w:rPr>
               <w:t xml:space="preserve">Start the Client program without specifying the </w:t>
             </w:r>
             <w:proofErr w:type="spellStart"/>
             <w:r>
+              <w:rPr>
+                <w:highlight w:val="yellow"/>
+              </w:rPr>
               <w:t>loginID</w:t>
             </w:r>
             <w:proofErr w:type="spellEnd"/>
             <w:r>
+              <w:rPr>
+                <w:highlight w:val="yellow"/>
+              </w:rPr>
               <w:t xml:space="preserve"> as an argument.</w:t>
             </w:r>
           </w:p>
@@ -261,8 +341,14 @@
                 <w:ilvl w:val="0"/>
                 <w:numId w:val="14"/>
               </w:numPr>
-            </w:pPr>
-            <w:r>
+              <w:rPr>
+                <w:highlight w:val="yellow"/>
+              </w:rPr>
+            </w:pPr>
+            <w:r>
+              <w:rPr>
+                <w:highlight w:val="yellow"/>
+              </w:rPr>
               <w:t>The client reports it cannot connect without a login by displaying:</w:t>
             </w:r>
           </w:p>
@@ -289,18 +375,35 @@
                 <w:ilvl w:val="0"/>
                 <w:numId w:val="14"/>
               </w:numPr>
-            </w:pPr>
-            <w:r>
+              <w:rPr>
+                <w:highlight w:val="yellow"/>
+              </w:rPr>
+            </w:pPr>
+            <w:r>
+              <w:rPr>
+                <w:highlight w:val="yellow"/>
+              </w:rPr>
               <w:t>The client terminates.</w:t>
             </w:r>
           </w:p>
           <w:p>
-            <w:r>
+            <w:pPr>
+              <w:rPr>
+                <w:highlight w:val="yellow"/>
+              </w:rPr>
+            </w:pPr>
+            <w:r>
+              <w:rPr>
+                <w:highlight w:val="yellow"/>
+              </w:rPr>
               <w:t>Cleanup: (if client is still active)</w:t>
             </w:r>
           </w:p>
           <w:p>
             <w:r>
+              <w:rPr>
+                <w:highlight w:val="yellow"/>
+              </w:rPr>
               <w:t>Terminate the client program.</w:t>
             </w:r>
           </w:p>
@@ -316,6 +419,14 @@
                 <w:bCs/>
               </w:rPr>
             </w:pPr>
+            <w:r>
+              <w:rPr>
+                <w:b/>
+                <w:bCs/>
+                <w:highlight w:val="yellow"/>
+              </w:rPr>
+              <w:t>Pass</w:t>
+            </w:r>
           </w:p>
         </w:tc>
       </w:tr>
@@ -341,15 +452,7 @@
           </w:p>
           <w:p>
             <w:r>
-              <w:t xml:space="preserve">Client </w:t>
-            </w:r>
-            <w:proofErr w:type="spellStart"/>
-            <w:r>
-              <w:t>startup</w:t>
-            </w:r>
-            <w:proofErr w:type="spellEnd"/>
-            <w:r>
-              <w:t xml:space="preserve"> check with a login and without a server</w:t>
+              <w:t>Client startup check with a login and without a server</w:t>
             </w:r>
           </w:p>
           <w:p>
@@ -364,16 +467,28 @@
                 <w:ilvl w:val="0"/>
                 <w:numId w:val="15"/>
               </w:numPr>
-            </w:pPr>
-            <w:r>
+              <w:rPr>
+                <w:highlight w:val="yellow"/>
+              </w:rPr>
+            </w:pPr>
+            <w:r>
+              <w:rPr>
+                <w:highlight w:val="yellow"/>
+              </w:rPr>
               <w:t xml:space="preserve">Start the Client program while specifying </w:t>
             </w:r>
             <w:proofErr w:type="spellStart"/>
             <w:r>
+              <w:rPr>
+                <w:highlight w:val="yellow"/>
+              </w:rPr>
               <w:t>loginID</w:t>
             </w:r>
             <w:proofErr w:type="spellEnd"/>
             <w:r>
+              <w:rPr>
+                <w:highlight w:val="yellow"/>
+              </w:rPr>
               <w:t xml:space="preserve"> as an argument.</w:t>
             </w:r>
           </w:p>
@@ -389,8 +504,14 @@
                 <w:ilvl w:val="0"/>
                 <w:numId w:val="16"/>
               </w:numPr>
-            </w:pPr>
-            <w:r>
+              <w:rPr>
+                <w:highlight w:val="yellow"/>
+              </w:rPr>
+            </w:pPr>
+            <w:r>
+              <w:rPr>
+                <w:highlight w:val="yellow"/>
+              </w:rPr>
               <w:t>The client reports it cannot connect to a server by displaying:</w:t>
             </w:r>
           </w:p>
@@ -424,27 +545,53 @@
                 <w:ilvl w:val="0"/>
                 <w:numId w:val="16"/>
               </w:numPr>
-            </w:pPr>
-            <w:r>
+              <w:rPr>
+                <w:highlight w:val="yellow"/>
+              </w:rPr>
+            </w:pPr>
+            <w:r>
+              <w:rPr>
+                <w:highlight w:val="yellow"/>
+              </w:rPr>
               <w:t xml:space="preserve">The client </w:t>
             </w:r>
             <w:r>
+              <w:rPr>
+                <w:highlight w:val="yellow"/>
+              </w:rPr>
               <w:t>terminates</w:t>
             </w:r>
             <w:r>
+              <w:rPr>
+                <w:highlight w:val="yellow"/>
+              </w:rPr>
               <w:t>.</w:t>
             </w:r>
           </w:p>
           <w:p>
-            <w:r>
+            <w:pPr>
+              <w:rPr>
+                <w:highlight w:val="yellow"/>
+              </w:rPr>
+            </w:pPr>
+            <w:r>
+              <w:rPr>
+                <w:highlight w:val="yellow"/>
+              </w:rPr>
               <w:t>Cleanup:</w:t>
             </w:r>
             <w:r>
+              <w:rPr>
+                <w:highlight w:val="yellow"/>
+              </w:rPr>
               <w:t xml:space="preserve"> (if client is still active)</w:t>
             </w:r>
           </w:p>
           <w:p>
             <w:r>
+              <w:rPr>
+                <w:highlight w:val="yellow"/>
+              </w:rPr>
               <w:t>Terminate the client program.</w:t>
             </w:r>
           </w:p>
@@ -468,6 +615,14 @@
                 <w:bCs/>
               </w:rPr>
             </w:pPr>
+            <w:r>
+              <w:rPr>
+                <w:b/>
+                <w:bCs/>
+                <w:highlight w:val="yellow"/>
+              </w:rPr>
+              <w:t>Pass</w:t>
+            </w:r>
           </w:p>
         </w:tc>
       </w:tr>
@@ -508,8 +663,14 @@
                 <w:ilvl w:val="0"/>
                 <w:numId w:val="17"/>
               </w:numPr>
-            </w:pPr>
-            <w:r>
+              <w:rPr>
+                <w:highlight w:val="yellow"/>
+              </w:rPr>
+            </w:pPr>
+            <w:r>
+              <w:rPr>
+                <w:highlight w:val="yellow"/>
+              </w:rPr>
               <w:t>Start a server (Testcase 2001, instruction 1)</w:t>
             </w:r>
           </w:p>
@@ -520,11 +681,20 @@
                 <w:ilvl w:val="0"/>
                 <w:numId w:val="17"/>
               </w:numPr>
-            </w:pPr>
-            <w:r>
+              <w:rPr>
+                <w:highlight w:val="yellow"/>
+              </w:rPr>
+            </w:pPr>
+            <w:r>
+              <w:rPr>
+                <w:highlight w:val="yellow"/>
+              </w:rPr>
               <w:t>S</w:t>
             </w:r>
             <w:r>
+              <w:rPr>
+                <w:highlight w:val="yellow"/>
+              </w:rPr>
               <w:t>tart a client (Testcase 2003, instruction 1)</w:t>
             </w:r>
           </w:p>
@@ -540,8 +710,14 @@
                 <w:ilvl w:val="0"/>
                 <w:numId w:val="18"/>
               </w:numPr>
-            </w:pPr>
-            <w:r>
+              <w:rPr>
+                <w:highlight w:val="yellow"/>
+              </w:rPr>
+            </w:pPr>
+            <w:r>
+              <w:rPr>
+                <w:highlight w:val="yellow"/>
+              </w:rPr>
               <w:t>The server displays the following messages in sequence:</w:t>
             </w:r>
           </w:p>
@@ -581,150 +757,154 @@
                 <w:i/>
                 <w:iCs/>
               </w:rPr>
-              <w:t>Message received</w:t>
-            </w:r>
+              <w:t>Message received: #login &lt;</w:t>
+            </w:r>
+            <w:proofErr w:type="spellStart"/>
             <w:r>
               <w:rPr>
                 <w:i/>
                 <w:iCs/>
               </w:rPr>
-              <w:t>:</w:t>
-            </w:r>
+              <w:t>loginID</w:t>
+            </w:r>
+            <w:proofErr w:type="spellEnd"/>
             <w:r>
               <w:rPr>
                 <w:i/>
                 <w:iCs/>
               </w:rPr>
-              <w:t xml:space="preserve"> #login &lt;</w:t>
-            </w:r>
-            <w:proofErr w:type="spellStart"/>
-            <w:r>
+              <w:t>&gt; from null.</w:t>
+            </w:r>
+          </w:p>
+          <w:p>
+            <w:pPr>
+              <w:ind w:firstLine="720"/>
               <w:rPr>
                 <w:i/>
                 <w:iCs/>
               </w:rPr>
-              <w:t>loginID</w:t>
-            </w:r>
-            <w:proofErr w:type="spellEnd"/>
-            <w:r>
+            </w:pPr>
+          </w:p>
+          <w:p>
+            <w:pPr>
+              <w:ind w:firstLine="720"/>
               <w:rPr>
                 <w:i/>
                 <w:iCs/>
               </w:rPr>
-              <w:t>&gt; from null.</w:t>
-            </w:r>
-          </w:p>
-          <w:p>
-            <w:pPr>
-              <w:ind w:firstLine="720"/>
+            </w:pPr>
+            <w:r>
               <w:rPr>
                 <w:i/>
                 <w:iCs/>
               </w:rPr>
-            </w:pPr>
+              <w:t>&lt;</w:t>
+            </w:r>
+            <w:proofErr w:type="spellStart"/>
             <w:r>
               <w:rPr>
                 <w:i/>
                 <w:iCs/>
               </w:rPr>
-              <w:t>&lt;</w:t>
-            </w:r>
-            <w:proofErr w:type="spellStart"/>
+              <w:t>loginID</w:t>
+            </w:r>
+            <w:proofErr w:type="spellEnd"/>
             <w:r>
               <w:rPr>
                 <w:i/>
                 <w:iCs/>
               </w:rPr>
+              <w:t>&gt; has logged on.</w:t>
+            </w:r>
+          </w:p>
+          <w:p>
+            <w:pPr>
+              <w:ind w:left="720"/>
+            </w:pPr>
+            <w:r>
+              <w:rPr>
+                <w:b/>
+                <w:bCs/>
+                <w:highlight w:val="yellow"/>
+              </w:rPr>
+              <w:t>Note:</w:t>
+            </w:r>
+            <w:r>
+              <w:rPr>
+                <w:highlight w:val="yellow"/>
+              </w:rPr>
+              <w:t xml:space="preserve"> the server specifies that it received a message from null as this is the first message received from this client. It will record the </w:t>
+            </w:r>
+            <w:proofErr w:type="spellStart"/>
+            <w:r>
+              <w:rPr>
+                <w:highlight w:val="yellow"/>
+              </w:rPr>
               <w:t>loginID</w:t>
             </w:r>
             <w:proofErr w:type="spellEnd"/>
             <w:r>
+              <w:rPr>
+                <w:highlight w:val="yellow"/>
+              </w:rPr>
+              <w:t xml:space="preserve"> of this client for later messages. Hence, for later messages, it should display:</w:t>
+            </w:r>
+          </w:p>
+          <w:p>
+            <w:pPr>
+              <w:ind w:left="720"/>
               <w:rPr>
                 <w:i/>
                 <w:iCs/>
               </w:rPr>
-              <w:t>&gt; has logged on.</w:t>
-            </w:r>
-          </w:p>
-          <w:p>
-            <w:pPr>
-              <w:ind w:left="720"/>
-            </w:pPr>
-            <w:r>
-              <w:rPr>
-                <w:b/>
-                <w:bCs/>
-              </w:rPr>
-              <w:t>Note:</w:t>
-            </w:r>
-            <w:r>
-              <w:t xml:space="preserve"> the server specifies that it received a message from null as this is the first message received from this client. It will record the </w:t>
-            </w:r>
-            <w:proofErr w:type="spellStart"/>
-            <w:r>
-              <w:t>loginID</w:t>
-            </w:r>
-            <w:proofErr w:type="spellEnd"/>
-            <w:r>
-              <w:t xml:space="preserve"> of this client for later messages. Hence, for later messages, it should display:</w:t>
-            </w:r>
-          </w:p>
-          <w:p>
-            <w:pPr>
-              <w:ind w:left="720"/>
+            </w:pPr>
+            <w:r>
               <w:rPr>
                 <w:i/>
                 <w:iCs/>
               </w:rPr>
-            </w:pPr>
+              <w:t>Message received</w:t>
+            </w:r>
             <w:r>
               <w:rPr>
                 <w:i/>
                 <w:iCs/>
               </w:rPr>
-              <w:t>Message received</w:t>
+              <w:t xml:space="preserve">: </w:t>
             </w:r>
             <w:r>
               <w:rPr>
                 <w:i/>
                 <w:iCs/>
               </w:rPr>
-              <w:t xml:space="preserve">: </w:t>
-            </w:r>
+              <w:t>&lt;user input&gt; from &lt;</w:t>
+            </w:r>
+            <w:proofErr w:type="spellStart"/>
             <w:r>
               <w:rPr>
                 <w:i/>
                 <w:iCs/>
               </w:rPr>
-              <w:t>&lt;user input&gt; from &lt;</w:t>
-            </w:r>
-            <w:proofErr w:type="spellStart"/>
+              <w:t>loginID</w:t>
+            </w:r>
+            <w:proofErr w:type="spellEnd"/>
             <w:r>
               <w:rPr>
                 <w:i/>
                 <w:iCs/>
               </w:rPr>
-              <w:t>loginID</w:t>
-            </w:r>
-            <w:proofErr w:type="spellEnd"/>
-            <w:r>
+              <w:t>&gt;</w:t>
+            </w:r>
+          </w:p>
+          <w:p>
+            <w:pPr>
+              <w:ind w:left="720"/>
               <w:rPr>
                 <w:i/>
                 <w:iCs/>
               </w:rPr>
-              <w:t>&gt;</w:t>
-            </w:r>
-          </w:p>
-          <w:p>
-            <w:pPr>
-              <w:ind w:left="720"/>
-              <w:rPr>
-                <w:i/>
-                <w:iCs/>
-              </w:rPr>
-            </w:pPr>
-            <w:r>
-              <w:lastRenderedPageBreak/>
+            </w:pPr>
+            <w:r>
               <w:t>Where &lt;user input&gt; is the content of the message received and &lt;</w:t>
             </w:r>
             <w:proofErr w:type="spellStart"/>
@@ -760,6 +940,9 @@
               </w:numPr>
             </w:pPr>
             <w:r>
+              <w:rPr>
+                <w:highlight w:val="yellow"/>
+              </w:rPr>
               <w:t>The client displays message:</w:t>
             </w:r>
           </w:p>
@@ -802,8 +985,14 @@
                 <w:ilvl w:val="0"/>
                 <w:numId w:val="18"/>
               </w:numPr>
-            </w:pPr>
-            <w:r>
+              <w:rPr>
+                <w:highlight w:val="yellow"/>
+              </w:rPr>
+            </w:pPr>
+            <w:r>
+              <w:rPr>
+                <w:highlight w:val="yellow"/>
+              </w:rPr>
               <w:t>The client and the server wait for user input.</w:t>
             </w:r>
           </w:p>
@@ -842,6 +1031,15 @@
                 <w:bCs/>
               </w:rPr>
             </w:pPr>
+            <w:r>
+              <w:rPr>
+                <w:b/>
+                <w:bCs/>
+                <w:highlight w:val="yellow"/>
+              </w:rPr>
+              <w:lastRenderedPageBreak/>
+              <w:t>Pass</w:t>
+            </w:r>
           </w:p>
         </w:tc>
       </w:tr>
@@ -882,8 +1080,14 @@
                 <w:ilvl w:val="0"/>
                 <w:numId w:val="19"/>
               </w:numPr>
-            </w:pPr>
-            <w:r>
+              <w:rPr>
+                <w:highlight w:val="yellow"/>
+              </w:rPr>
+            </w:pPr>
+            <w:r>
+              <w:rPr>
+                <w:highlight w:val="yellow"/>
+              </w:rPr>
               <w:t>Start a server and a client using default arguments (Testcase 2004 instructions).</w:t>
             </w:r>
           </w:p>
@@ -894,8 +1098,14 @@
                 <w:ilvl w:val="0"/>
                 <w:numId w:val="19"/>
               </w:numPr>
-            </w:pPr>
-            <w:r>
+              <w:rPr>
+                <w:highlight w:val="yellow"/>
+              </w:rPr>
+            </w:pPr>
+            <w:r>
+              <w:rPr>
+                <w:highlight w:val="yellow"/>
+              </w:rPr>
               <w:t>Once connected, type in data on the client console and press ENTER.</w:t>
             </w:r>
           </w:p>
@@ -911,24 +1121,42 @@
                 <w:ilvl w:val="0"/>
                 <w:numId w:val="20"/>
               </w:numPr>
-            </w:pPr>
-            <w:r>
+              <w:rPr>
+                <w:highlight w:val="yellow"/>
+              </w:rPr>
+            </w:pPr>
+            <w:r>
+              <w:rPr>
+                <w:highlight w:val="yellow"/>
+              </w:rPr>
               <w:t xml:space="preserve">The message is echoed on the client </w:t>
             </w:r>
             <w:proofErr w:type="gramStart"/>
             <w:r>
+              <w:rPr>
+                <w:highlight w:val="yellow"/>
+              </w:rPr>
               <w:t>side, but</w:t>
             </w:r>
             <w:proofErr w:type="gramEnd"/>
             <w:r>
+              <w:rPr>
+                <w:highlight w:val="yellow"/>
+              </w:rPr>
               <w:t xml:space="preserve"> is preceded by the sender's </w:t>
             </w:r>
             <w:proofErr w:type="spellStart"/>
             <w:r>
+              <w:rPr>
+                <w:highlight w:val="yellow"/>
+              </w:rPr>
               <w:t>loginID</w:t>
             </w:r>
             <w:proofErr w:type="spellEnd"/>
             <w:r>
+              <w:rPr>
+                <w:highlight w:val="yellow"/>
+              </w:rPr>
               <w:t xml:space="preserve"> and the greater than symbol ("&gt;").</w:t>
             </w:r>
           </w:p>
@@ -939,16 +1167,28 @@
                 <w:ilvl w:val="0"/>
                 <w:numId w:val="20"/>
               </w:numPr>
-            </w:pPr>
-            <w:r>
+              <w:rPr>
+                <w:highlight w:val="yellow"/>
+              </w:rPr>
+            </w:pPr>
+            <w:r>
+              <w:rPr>
+                <w:highlight w:val="yellow"/>
+              </w:rPr>
               <w:t xml:space="preserve">The server displays a message </w:t>
             </w:r>
             <w:proofErr w:type="gramStart"/>
             <w:r>
+              <w:rPr>
+                <w:highlight w:val="yellow"/>
+              </w:rPr>
               <w:t>similar to</w:t>
             </w:r>
             <w:proofErr w:type="gramEnd"/>
             <w:r>
+              <w:rPr>
+                <w:highlight w:val="yellow"/>
+              </w:rPr>
               <w:t xml:space="preserve"> the following:</w:t>
             </w:r>
           </w:p>
@@ -964,6 +1204,7 @@
               <w:rPr>
                 <w:i/>
                 <w:iCs/>
+                <w:highlight w:val="yellow"/>
               </w:rPr>
               <w:t>Message received: &lt;user input&gt; from &lt;</w:t>
             </w:r>
@@ -972,6 +1213,7 @@
               <w:rPr>
                 <w:i/>
                 <w:iCs/>
+                <w:highlight w:val="yellow"/>
               </w:rPr>
               <w:t>loginID</w:t>
             </w:r>
@@ -980,6 +1222,7 @@
               <w:rPr>
                 <w:i/>
                 <w:iCs/>
+                <w:highlight w:val="yellow"/>
               </w:rPr>
               <w:t>&gt;</w:t>
             </w:r>
@@ -1019,6 +1262,14 @@
                 <w:bCs/>
               </w:rPr>
             </w:pPr>
+            <w:r>
+              <w:rPr>
+                <w:b/>
+                <w:bCs/>
+                <w:highlight w:val="yellow"/>
+              </w:rPr>
+              <w:t>Pass</w:t>
+            </w:r>
           </w:p>
         </w:tc>
       </w:tr>
@@ -1059,16 +1310,28 @@
                 <w:ilvl w:val="0"/>
                 <w:numId w:val="21"/>
               </w:numPr>
-            </w:pPr>
-            <w:r>
+              <w:rPr>
+                <w:highlight w:val="yellow"/>
+              </w:rPr>
+            </w:pPr>
+            <w:r>
+              <w:rPr>
+                <w:highlight w:val="yellow"/>
+              </w:rPr>
               <w:t xml:space="preserve">Start a server and multiple clients with DIFFERENT </w:t>
             </w:r>
             <w:proofErr w:type="spellStart"/>
             <w:r>
+              <w:rPr>
+                <w:highlight w:val="yellow"/>
+              </w:rPr>
               <w:t>loginIDs</w:t>
             </w:r>
             <w:proofErr w:type="spellEnd"/>
             <w:r>
+              <w:rPr>
+                <w:highlight w:val="yellow"/>
+              </w:rPr>
               <w:t xml:space="preserve"> and connect them to the server using default arguments.  (Testcase 2005 instructions).</w:t>
             </w:r>
           </w:p>
@@ -1079,8 +1342,14 @@
                 <w:ilvl w:val="0"/>
                 <w:numId w:val="21"/>
               </w:numPr>
-            </w:pPr>
-            <w:r>
+              <w:rPr>
+                <w:highlight w:val="yellow"/>
+              </w:rPr>
+            </w:pPr>
+            <w:r>
+              <w:rPr>
+                <w:highlight w:val="yellow"/>
+              </w:rPr>
               <w:t xml:space="preserve">Start typing on all the client consoles AND the server console, pressing ENTER to send each message. </w:t>
             </w:r>
           </w:p>
@@ -1096,8 +1365,14 @@
                 <w:ilvl w:val="0"/>
                 <w:numId w:val="22"/>
               </w:numPr>
-            </w:pPr>
-            <w:r>
+              <w:rPr>
+                <w:highlight w:val="yellow"/>
+              </w:rPr>
+            </w:pPr>
+            <w:r>
+              <w:rPr>
+                <w:highlight w:val="yellow"/>
+              </w:rPr>
               <w:t>All client messages are echoed as in Testcase 2005.</w:t>
             </w:r>
           </w:p>
@@ -1108,16 +1383,28 @@
                 <w:ilvl w:val="0"/>
                 <w:numId w:val="22"/>
               </w:numPr>
-            </w:pPr>
-            <w:r>
+              <w:rPr>
+                <w:highlight w:val="yellow"/>
+              </w:rPr>
+            </w:pPr>
+            <w:r>
+              <w:rPr>
+                <w:highlight w:val="yellow"/>
+              </w:rPr>
               <w:t xml:space="preserve">All messages from the server console are echoed on the server console and to all </w:t>
             </w:r>
             <w:proofErr w:type="gramStart"/>
             <w:r>
+              <w:rPr>
+                <w:highlight w:val="yellow"/>
+              </w:rPr>
               <w:t>clients, but</w:t>
             </w:r>
             <w:proofErr w:type="gramEnd"/>
             <w:r>
+              <w:rPr>
+                <w:highlight w:val="yellow"/>
+              </w:rPr>
               <w:t xml:space="preserve"> are preceded by "SERVER MESSAGE&gt; ".</w:t>
             </w:r>
           </w:p>
@@ -1148,6 +1435,14 @@
                 <w:bCs/>
               </w:rPr>
             </w:pPr>
+            <w:r>
+              <w:rPr>
+                <w:b/>
+                <w:bCs/>
+                <w:highlight w:val="yellow"/>
+              </w:rPr>
+              <w:t>Pass</w:t>
+            </w:r>
           </w:p>
         </w:tc>
       </w:tr>
@@ -1188,8 +1483,14 @@
                 <w:ilvl w:val="0"/>
                 <w:numId w:val="23"/>
               </w:numPr>
-            </w:pPr>
-            <w:r>
+              <w:rPr>
+                <w:highlight w:val="yellow"/>
+              </w:rPr>
+            </w:pPr>
+            <w:r>
+              <w:rPr>
+                <w:highlight w:val="yellow"/>
+              </w:rPr>
               <w:t>Start a server (Testcase 2001 instruction 1) using default arguments.</w:t>
             </w:r>
           </w:p>
@@ -1200,8 +1501,15 @@
                 <w:ilvl w:val="0"/>
                 <w:numId w:val="23"/>
               </w:numPr>
-            </w:pPr>
-            <w:r>
+              <w:rPr>
+                <w:highlight w:val="yellow"/>
+              </w:rPr>
+            </w:pPr>
+            <w:r>
+              <w:rPr>
+                <w:highlight w:val="yellow"/>
+              </w:rPr>
+              <w:lastRenderedPageBreak/>
               <w:t>Type "#quit" into the server's console.</w:t>
             </w:r>
           </w:p>
@@ -1217,8 +1525,14 @@
                 <w:ilvl w:val="0"/>
                 <w:numId w:val="24"/>
               </w:numPr>
-            </w:pPr>
-            <w:r>
+              <w:rPr>
+                <w:highlight w:val="yellow"/>
+              </w:rPr>
+            </w:pPr>
+            <w:r>
+              <w:rPr>
+                <w:highlight w:val="yellow"/>
+              </w:rPr>
               <w:t>The server quits.</w:t>
             </w:r>
           </w:p>
@@ -1244,6 +1558,15 @@
                 <w:bCs/>
               </w:rPr>
             </w:pPr>
+            <w:r>
+              <w:rPr>
+                <w:b/>
+                <w:bCs/>
+                <w:highlight w:val="yellow"/>
+              </w:rPr>
+              <w:lastRenderedPageBreak/>
+              <w:t>Pass</w:t>
+            </w:r>
           </w:p>
         </w:tc>
       </w:tr>
@@ -1264,7 +1587,6 @@
                 <w:b/>
                 <w:bCs/>
               </w:rPr>
-              <w:lastRenderedPageBreak/>
               <w:t>Testcase 200</w:t>
             </w:r>
             <w:r>
@@ -1292,8 +1614,14 @@
                 <w:ilvl w:val="0"/>
                 <w:numId w:val="27"/>
               </w:numPr>
-            </w:pPr>
-            <w:r>
+              <w:rPr>
+                <w:highlight w:val="yellow"/>
+              </w:rPr>
+            </w:pPr>
+            <w:r>
+              <w:rPr>
+                <w:highlight w:val="yellow"/>
+              </w:rPr>
               <w:t>Start a server and connect a client to it. (Testcase 2004)</w:t>
             </w:r>
           </w:p>
@@ -1304,8 +1632,14 @@
                 <w:ilvl w:val="0"/>
                 <w:numId w:val="27"/>
               </w:numPr>
-            </w:pPr>
-            <w:r>
+              <w:rPr>
+                <w:highlight w:val="yellow"/>
+              </w:rPr>
+            </w:pPr>
+            <w:r>
+              <w:rPr>
+                <w:highlight w:val="yellow"/>
+              </w:rPr>
               <w:t>Stop the server using the #stop command.</w:t>
             </w:r>
           </w:p>
@@ -1316,8 +1650,14 @@
                 <w:ilvl w:val="0"/>
                 <w:numId w:val="27"/>
               </w:numPr>
-            </w:pPr>
-            <w:r>
+              <w:rPr>
+                <w:highlight w:val="yellow"/>
+              </w:rPr>
+            </w:pPr>
+            <w:r>
+              <w:rPr>
+                <w:highlight w:val="yellow"/>
+              </w:rPr>
               <w:t>Type "#close" into the server's console.</w:t>
             </w:r>
           </w:p>
@@ -1333,8 +1673,14 @@
                 <w:ilvl w:val="0"/>
                 <w:numId w:val="28"/>
               </w:numPr>
-            </w:pPr>
-            <w:r>
+              <w:rPr>
+                <w:highlight w:val="yellow"/>
+              </w:rPr>
+            </w:pPr>
+            <w:r>
+              <w:rPr>
+                <w:highlight w:val="yellow"/>
+              </w:rPr>
               <w:t>Server displays in sequence:</w:t>
             </w:r>
           </w:p>
@@ -1344,12 +1690,14 @@
               <w:rPr>
                 <w:i/>
                 <w:iCs/>
+                <w:highlight w:val="yellow"/>
               </w:rPr>
             </w:pPr>
             <w:r>
               <w:rPr>
                 <w:i/>
                 <w:iCs/>
+                <w:highlight w:val="yellow"/>
               </w:rPr>
               <w:t>Server has stopped listening for connections.</w:t>
             </w:r>
@@ -1360,12 +1708,14 @@
               <w:rPr>
                 <w:i/>
                 <w:iCs/>
+                <w:highlight w:val="yellow"/>
               </w:rPr>
             </w:pPr>
             <w:r>
               <w:rPr>
                 <w:i/>
                 <w:iCs/>
+                <w:highlight w:val="yellow"/>
               </w:rPr>
               <w:t>&lt;</w:t>
             </w:r>
@@ -1374,6 +1724,7 @@
               <w:rPr>
                 <w:i/>
                 <w:iCs/>
+                <w:highlight w:val="yellow"/>
               </w:rPr>
               <w:t>loginID</w:t>
             </w:r>
@@ -1382,6 +1733,7 @@
               <w:rPr>
                 <w:i/>
                 <w:iCs/>
+                <w:highlight w:val="yellow"/>
               </w:rPr>
               <w:t>&gt; has disconnected.</w:t>
             </w:r>
@@ -1393,8 +1745,14 @@
                 <w:ilvl w:val="0"/>
                 <w:numId w:val="28"/>
               </w:numPr>
-            </w:pPr>
-            <w:r>
+              <w:rPr>
+                <w:highlight w:val="yellow"/>
+              </w:rPr>
+            </w:pPr>
+            <w:r>
+              <w:rPr>
+                <w:highlight w:val="yellow"/>
+              </w:rPr>
               <w:t>The client displays:</w:t>
             </w:r>
           </w:p>
@@ -1404,12 +1762,14 @@
               <w:rPr>
                 <w:i/>
                 <w:iCs/>
+                <w:highlight w:val="yellow"/>
               </w:rPr>
             </w:pPr>
             <w:r>
               <w:rPr>
                 <w:i/>
                 <w:iCs/>
+                <w:highlight w:val="yellow"/>
               </w:rPr>
               <w:t>The server has shut down.</w:t>
             </w:r>
@@ -1424,9 +1784,13 @@
               <w:rPr>
                 <w:i/>
                 <w:iCs/>
-              </w:rPr>
-            </w:pPr>
-            <w:r>
+                <w:highlight w:val="yellow"/>
+              </w:rPr>
+            </w:pPr>
+            <w:r>
+              <w:rPr>
+                <w:highlight w:val="yellow"/>
+              </w:rPr>
               <w:t>The client terminates</w:t>
             </w:r>
           </w:p>
@@ -1457,6 +1821,14 @@
                 <w:bCs/>
               </w:rPr>
             </w:pPr>
+            <w:r>
+              <w:rPr>
+                <w:b/>
+                <w:bCs/>
+                <w:highlight w:val="yellow"/>
+              </w:rPr>
+              <w:t>Pass</w:t>
+            </w:r>
           </w:p>
         </w:tc>
       </w:tr>
@@ -1497,14 +1869,26 @@
                 <w:ilvl w:val="0"/>
                 <w:numId w:val="29"/>
               </w:numPr>
-            </w:pPr>
-            <w:r>
+              <w:rPr>
+                <w:highlight w:val="yellow"/>
+              </w:rPr>
+            </w:pPr>
+            <w:r>
+              <w:rPr>
+                <w:highlight w:val="yellow"/>
+              </w:rPr>
               <w:t>Start a server</w:t>
             </w:r>
             <w:r>
+              <w:rPr>
+                <w:highlight w:val="yellow"/>
+              </w:rPr>
               <w:t>.</w:t>
             </w:r>
             <w:r>
+              <w:rPr>
+                <w:highlight w:val="yellow"/>
+              </w:rPr>
               <w:t xml:space="preserve"> </w:t>
             </w:r>
           </w:p>
@@ -1515,14 +1899,26 @@
                 <w:ilvl w:val="0"/>
                 <w:numId w:val="29"/>
               </w:numPr>
-            </w:pPr>
-            <w:r>
+              <w:rPr>
+                <w:highlight w:val="yellow"/>
+              </w:rPr>
+            </w:pPr>
+            <w:r>
+              <w:rPr>
+                <w:highlight w:val="yellow"/>
+              </w:rPr>
               <w:t>C</w:t>
             </w:r>
             <w:r>
+              <w:rPr>
+                <w:highlight w:val="yellow"/>
+              </w:rPr>
               <w:t>lose the server</w:t>
             </w:r>
             <w:r>
+              <w:rPr>
+                <w:highlight w:val="yellow"/>
+              </w:rPr>
               <w:t xml:space="preserve"> using the #close command.</w:t>
             </w:r>
           </w:p>
@@ -1533,8 +1929,14 @@
                 <w:ilvl w:val="0"/>
                 <w:numId w:val="29"/>
               </w:numPr>
-            </w:pPr>
-            <w:r>
+              <w:rPr>
+                <w:highlight w:val="yellow"/>
+              </w:rPr>
+            </w:pPr>
+            <w:r>
+              <w:rPr>
+                <w:highlight w:val="yellow"/>
+              </w:rPr>
               <w:t>Type "#start" into the server's console.</w:t>
             </w:r>
           </w:p>
@@ -1545,8 +1947,14 @@
                 <w:ilvl w:val="0"/>
                 <w:numId w:val="29"/>
               </w:numPr>
-            </w:pPr>
-            <w:r>
+              <w:rPr>
+                <w:highlight w:val="yellow"/>
+              </w:rPr>
+            </w:pPr>
+            <w:r>
+              <w:rPr>
+                <w:highlight w:val="yellow"/>
+              </w:rPr>
               <w:t>Attempt to connect a client.</w:t>
             </w:r>
           </w:p>
@@ -1562,8 +1970,14 @@
                 <w:ilvl w:val="0"/>
                 <w:numId w:val="30"/>
               </w:numPr>
-            </w:pPr>
-            <w:r>
+              <w:rPr>
+                <w:highlight w:val="yellow"/>
+              </w:rPr>
+            </w:pPr>
+            <w:r>
+              <w:rPr>
+                <w:highlight w:val="yellow"/>
+              </w:rPr>
               <w:t>The server closes, restarts and then displays:</w:t>
             </w:r>
           </w:p>
@@ -1573,12 +1987,14 @@
               <w:rPr>
                 <w:i/>
                 <w:iCs/>
+                <w:highlight w:val="yellow"/>
               </w:rPr>
             </w:pPr>
             <w:r>
               <w:rPr>
                 <w:i/>
                 <w:iCs/>
+                <w:highlight w:val="yellow"/>
               </w:rPr>
               <w:t>Server listening for connections on port 5555.</w:t>
             </w:r>
@@ -1590,8 +2006,14 @@
                 <w:ilvl w:val="0"/>
                 <w:numId w:val="30"/>
               </w:numPr>
-            </w:pPr>
-            <w:r>
+              <w:rPr>
+                <w:highlight w:val="yellow"/>
+              </w:rPr>
+            </w:pPr>
+            <w:r>
+              <w:rPr>
+                <w:highlight w:val="yellow"/>
+              </w:rPr>
               <w:t>The client connects normally as described in Testcase 2004.</w:t>
             </w:r>
           </w:p>
@@ -1607,6 +2029,9 @@
           </w:p>
           <w:p>
             <w:r>
+              <w:rPr>
+                <w:highlight w:val="yellow"/>
+              </w:rPr>
               <w:t>Type #quit to kill the server.</w:t>
             </w:r>
           </w:p>
@@ -1622,6 +2047,14 @@
                 <w:bCs/>
               </w:rPr>
             </w:pPr>
+            <w:r>
+              <w:rPr>
+                <w:b/>
+                <w:bCs/>
+                <w:highlight w:val="yellow"/>
+              </w:rPr>
+              <w:t>Pass</w:t>
+            </w:r>
           </w:p>
         </w:tc>
       </w:tr>
@@ -1662,8 +2095,14 @@
                 <w:ilvl w:val="0"/>
                 <w:numId w:val="31"/>
               </w:numPr>
-            </w:pPr>
-            <w:r>
+              <w:rPr>
+                <w:highlight w:val="yellow"/>
+              </w:rPr>
+            </w:pPr>
+            <w:r>
+              <w:rPr>
+                <w:highlight w:val="yellow"/>
+              </w:rPr>
               <w:t>Start a server</w:t>
             </w:r>
           </w:p>
@@ -1674,14 +2113,26 @@
                 <w:ilvl w:val="0"/>
                 <w:numId w:val="31"/>
               </w:numPr>
-            </w:pPr>
-            <w:r>
+              <w:rPr>
+                <w:highlight w:val="yellow"/>
+              </w:rPr>
+            </w:pPr>
+            <w:r>
+              <w:rPr>
+                <w:highlight w:val="yellow"/>
+              </w:rPr>
               <w:t>Connect</w:t>
             </w:r>
             <w:r>
+              <w:rPr>
+                <w:highlight w:val="yellow"/>
+              </w:rPr>
               <w:t xml:space="preserve"> a client</w:t>
             </w:r>
             <w:r>
+              <w:rPr>
+                <w:highlight w:val="yellow"/>
+              </w:rPr>
               <w:t>.</w:t>
             </w:r>
           </w:p>
@@ -1692,14 +2143,23 @@
                 <w:ilvl w:val="0"/>
                 <w:numId w:val="31"/>
               </w:numPr>
-            </w:pPr>
-            <w:r>
+              <w:rPr>
+                <w:highlight w:val="yellow"/>
+              </w:rPr>
+            </w:pPr>
+            <w:r>
+              <w:rPr>
+                <w:highlight w:val="yellow"/>
+              </w:rPr>
               <w:t>Type "#quit" into the client's console.</w:t>
             </w:r>
           </w:p>
           <w:p>
             <w:r>
               <w:t>Expected result:</w:t>
+            </w:r>
+            <w:r>
+              <w:t xml:space="preserve"> </w:t>
             </w:r>
           </w:p>
           <w:p>
@@ -1709,8 +2169,14 @@
                 <w:ilvl w:val="0"/>
                 <w:numId w:val="32"/>
               </w:numPr>
-            </w:pPr>
-            <w:r>
+              <w:rPr>
+                <w:highlight w:val="yellow"/>
+              </w:rPr>
+            </w:pPr>
+            <w:r>
+              <w:rPr>
+                <w:highlight w:val="yellow"/>
+              </w:rPr>
               <w:t>Client terminates.</w:t>
             </w:r>
           </w:p>
@@ -1761,6 +2227,7 @@
           </w:p>
           <w:p>
             <w:r>
+              <w:lastRenderedPageBreak/>
               <w:t>Client logoff check</w:t>
             </w:r>
           </w:p>
@@ -1776,8 +2243,14 @@
                 <w:ilvl w:val="0"/>
                 <w:numId w:val="33"/>
               </w:numPr>
-            </w:pPr>
-            <w:r>
+              <w:rPr>
+                <w:highlight w:val="yellow"/>
+              </w:rPr>
+            </w:pPr>
+            <w:r>
+              <w:rPr>
+                <w:highlight w:val="yellow"/>
+              </w:rPr>
               <w:t>Start a server (Testcase 1001, instruction 1), and then connect a single client to this server.</w:t>
             </w:r>
           </w:p>
@@ -1788,8 +2261,14 @@
                 <w:ilvl w:val="0"/>
                 <w:numId w:val="33"/>
               </w:numPr>
-            </w:pPr>
-            <w:r>
+              <w:rPr>
+                <w:highlight w:val="yellow"/>
+              </w:rPr>
+            </w:pPr>
+            <w:r>
+              <w:rPr>
+                <w:highlight w:val="yellow"/>
+              </w:rPr>
               <w:t>Type "#logoff" into this client's console.</w:t>
             </w:r>
           </w:p>
@@ -1805,9 +2284,14 @@
                 <w:ilvl w:val="0"/>
                 <w:numId w:val="34"/>
               </w:numPr>
-            </w:pPr>
-            <w:r>
-              <w:lastRenderedPageBreak/>
+              <w:rPr>
+                <w:highlight w:val="yellow"/>
+              </w:rPr>
+            </w:pPr>
+            <w:r>
+              <w:rPr>
+                <w:highlight w:val="yellow"/>
+              </w:rPr>
               <w:t xml:space="preserve">Client disconnects and displays Connection closed.  </w:t>
             </w:r>
           </w:p>
@@ -1839,6 +2323,15 @@
                 <w:bCs/>
               </w:rPr>
             </w:pPr>
+            <w:r>
+              <w:rPr>
+                <w:b/>
+                <w:bCs/>
+                <w:highlight w:val="yellow"/>
+              </w:rPr>
+              <w:lastRenderedPageBreak/>
+              <w:t>Pass</w:t>
+            </w:r>
           </w:p>
         </w:tc>
       </w:tr>
@@ -1886,18 +2379,28 @@
                 <w:ilvl w:val="0"/>
                 <w:numId w:val="37"/>
               </w:numPr>
-            </w:pPr>
-            <w:r>
+              <w:rPr>
+                <w:highlight w:val="yellow"/>
+              </w:rPr>
+            </w:pPr>
+            <w:r>
+              <w:rPr>
+                <w:highlight w:val="yellow"/>
+              </w:rPr>
               <w:t xml:space="preserve">Start a server while specifying port </w:t>
             </w:r>
             <w:r>
               <w:rPr>
                 <w:b/>
                 <w:bCs/>
+                <w:highlight w:val="yellow"/>
               </w:rPr>
               <w:t>1234</w:t>
             </w:r>
             <w:r>
+              <w:rPr>
+                <w:highlight w:val="yellow"/>
+              </w:rPr>
               <w:t xml:space="preserve"> as an argument.</w:t>
             </w:r>
           </w:p>
@@ -1913,8 +2416,14 @@
                 <w:ilvl w:val="0"/>
                 <w:numId w:val="38"/>
               </w:numPr>
-            </w:pPr>
-            <w:r>
+              <w:rPr>
+                <w:highlight w:val="yellow"/>
+              </w:rPr>
+            </w:pPr>
+            <w:r>
+              <w:rPr>
+                <w:highlight w:val="yellow"/>
+              </w:rPr>
               <w:t>The server displays</w:t>
             </w:r>
           </w:p>
@@ -1930,6 +2439,7 @@
               <w:rPr>
                 <w:i/>
                 <w:iCs/>
+                <w:highlight w:val="yellow"/>
               </w:rPr>
               <w:t>Server listening for connections on port 1234.</w:t>
             </w:r>
@@ -1959,6 +2469,14 @@
                 <w:bCs/>
               </w:rPr>
             </w:pPr>
+            <w:r>
+              <w:rPr>
+                <w:b/>
+                <w:bCs/>
+                <w:highlight w:val="yellow"/>
+              </w:rPr>
+              <w:t>Pass</w:t>
+            </w:r>
           </w:p>
         </w:tc>
       </w:tr>
@@ -2006,8 +2524,14 @@
                 <w:ilvl w:val="0"/>
                 <w:numId w:val="39"/>
               </w:numPr>
-            </w:pPr>
-            <w:r>
+              <w:rPr>
+                <w:highlight w:val="yellow"/>
+              </w:rPr>
+            </w:pPr>
+            <w:r>
+              <w:rPr>
+                <w:highlight w:val="yellow"/>
+              </w:rPr>
               <w:t>Start a server on port 1234</w:t>
             </w:r>
           </w:p>
@@ -2018,14 +2542,21 @@
                 <w:ilvl w:val="0"/>
                 <w:numId w:val="39"/>
               </w:numPr>
-            </w:pPr>
-            <w:r>
+              <w:rPr>
+                <w:highlight w:val="yellow"/>
+              </w:rPr>
+            </w:pPr>
+            <w:r>
+              <w:rPr>
+                <w:highlight w:val="yellow"/>
+              </w:rPr>
               <w:t xml:space="preserve">Start a client with the arguments: </w:t>
             </w:r>
             <w:r>
               <w:rPr>
                 <w:b/>
                 <w:bCs/>
+                <w:highlight w:val="yellow"/>
               </w:rPr>
               <w:t>&lt;</w:t>
             </w:r>
@@ -2034,6 +2565,7 @@
               <w:rPr>
                 <w:b/>
                 <w:bCs/>
+                <w:highlight w:val="yellow"/>
               </w:rPr>
               <w:t>loginID</w:t>
             </w:r>
@@ -2042,10 +2574,14 @@
               <w:rPr>
                 <w:b/>
                 <w:bCs/>
+                <w:highlight w:val="yellow"/>
               </w:rPr>
               <w:t>&gt; &lt;host&gt; 1234</w:t>
             </w:r>
             <w:r>
+              <w:rPr>
+                <w:highlight w:val="yellow"/>
+              </w:rPr>
               <w:t xml:space="preserve"> </w:t>
             </w:r>
           </w:p>
@@ -2054,15 +2590,13 @@
               <w:pStyle w:val="ListParagraph"/>
             </w:pPr>
             <w:r>
-              <w:t>(</w:t>
-            </w:r>
-            <w:proofErr w:type="gramStart"/>
-            <w:r>
-              <w:t>replace</w:t>
-            </w:r>
-            <w:proofErr w:type="gramEnd"/>
-            <w:r>
-              <w:t xml:space="preserve"> the parameters by appropriate values). </w:t>
+              <w:rPr>
+                <w:highlight w:val="yellow"/>
+              </w:rPr>
+              <w:t>(replace the parameters by appropriate values).</w:t>
+            </w:r>
+            <w:r>
+              <w:t xml:space="preserve"> </w:t>
             </w:r>
           </w:p>
           <w:p>
@@ -2079,6 +2613,9 @@
               </w:numPr>
             </w:pPr>
             <w:r>
+              <w:rPr>
+                <w:highlight w:val="yellow"/>
+              </w:rPr>
               <w:t>The connection occurs normally.</w:t>
             </w:r>
           </w:p>
@@ -2094,6 +2631,14 @@
                 <w:bCs/>
               </w:rPr>
             </w:pPr>
+            <w:r>
+              <w:rPr>
+                <w:b/>
+                <w:bCs/>
+                <w:highlight w:val="yellow"/>
+              </w:rPr>
+              <w:t>Pass</w:t>
+            </w:r>
           </w:p>
         </w:tc>
       </w:tr>
@@ -2110,7 +2655,7 @@
 </file>
 
 <file path=word/numbering.xml><?xml version="1.0" encoding="utf-8"?>
-<w:numbering xmlns:wpc="http://schemas.microsoft.com/office/word/2010/wordprocessingCanvas" xmlns:cx="http://schemas.microsoft.com/office/drawing/2014/chartex" xmlns:cx1="http://schemas.microsoft.com/office/drawing/2015/9/8/chartex" xmlns:cx2="http://schemas.microsoft.com/office/drawing/2015/10/21/chartex" xmlns:cx3="http://schemas.microsoft.com/office/drawing/2016/5/9/chartex" xmlns:cx4="http://schemas.microsoft.com/office/drawing/2016/5/10/chartex" xmlns:cx5="http://schemas.microsoft.com/office/drawing/2016/5/11/chartex" xmlns:cx6="http://schemas.microsoft.com/office/drawing/2016/5/12/chartex" xmlns:cx7="http://schemas.microsoft.com/office/drawing/2016/5/13/chartex" xmlns:cx8="http://schemas.microsoft.com/office/drawing/2016/5/14/chartex" xmlns:mc="http://schemas.openxmlformats.org/markup-compatibility/2006" xmlns:aink="http://schemas.microsoft.com/office/drawing/2016/ink" xmlns:am3d="http://schemas.microsoft.com/office/drawing/2017/model3d" xmlns:o="urn:schemas-microsoft-com:office:office" xmlns:oel="http://schemas.microsoft.com/office/2019/extlst" xmlns:r="http://schemas.openxmlformats.org/officeDocument/2006/relationships" xmlns:m="http://schemas.openxmlformats.org/officeDocument/2006/math" xmlns:v="urn:schemas-microsoft-com:vml" xmlns:wp14="http://schemas.microsoft.com/office/word/2010/wordprocessingDrawing" xmlns:wp="http://schemas.openxmlformats.org/drawingml/2006/wordprocessingDrawing" xmlns:w10="urn:schemas-microsoft-com:office:word" xmlns:w="http://schemas.openxmlformats.org/wordprocessingml/2006/main" xmlns:w14="http://schemas.microsoft.com/office/word/2010/wordml" xmlns:w15="http://schemas.microsoft.com/office/word/2012/wordml" xmlns:w16cex="http://schemas.microsoft.com/office/word/2018/wordml/cex" xmlns:w16cid="http://schemas.microsoft.com/office/word/2016/wordml/cid" xmlns:w16="http://schemas.microsoft.com/office/word/2018/wordml" xmlns:w16sdtdh="http://schemas.microsoft.com/office/word/2020/wordml/sdtdatahash" xmlns:w16se="http://schemas.microsoft.com/office/word/2015/wordml/symex" xmlns:wpg="http://schemas.microsoft.com/office/word/2010/wordprocessingGroup" xmlns:wpi="http://schemas.microsoft.com/office/word/2010/wordprocessingInk" xmlns:wne="http://schemas.microsoft.com/office/word/2006/wordml" xmlns:wps="http://schemas.microsoft.com/office/word/2010/wordprocessingShape" mc:Ignorable="w14 w15 w16se w16cid w16 w16cex w16sdtdh wp14">
+<w:numbering xmlns:wpc="http://schemas.microsoft.com/office/word/2010/wordprocessingCanvas" xmlns:cx="http://schemas.microsoft.com/office/drawing/2014/chartex" xmlns:cx1="http://schemas.microsoft.com/office/drawing/2015/9/8/chartex" xmlns:cx2="http://schemas.microsoft.com/office/drawing/2015/10/21/chartex" xmlns:cx3="http://schemas.microsoft.com/office/drawing/2016/5/9/chartex" xmlns:cx4="http://schemas.microsoft.com/office/drawing/2016/5/10/chartex" xmlns:cx5="http://schemas.microsoft.com/office/drawing/2016/5/11/chartex" xmlns:cx6="http://schemas.microsoft.com/office/drawing/2016/5/12/chartex" xmlns:cx7="http://schemas.microsoft.com/office/drawing/2016/5/13/chartex" xmlns:cx8="http://schemas.microsoft.com/office/drawing/2016/5/14/chartex" xmlns:mc="http://schemas.openxmlformats.org/markup-compatibility/2006" xmlns:aink="http://schemas.microsoft.com/office/drawing/2016/ink" xmlns:am3d="http://schemas.microsoft.com/office/drawing/2017/model3d" xmlns:o="urn:schemas-microsoft-com:office:office" xmlns:oel="http://schemas.microsoft.com/office/2019/extlst" xmlns:r="http://schemas.openxmlformats.org/officeDocument/2006/relationships" xmlns:m="http://schemas.openxmlformats.org/officeDocument/2006/math" xmlns:v="urn:schemas-microsoft-com:vml" xmlns:wp14="http://schemas.microsoft.com/office/word/2010/wordprocessingDrawing" xmlns:wp="http://schemas.openxmlformats.org/drawingml/2006/wordprocessingDrawing" xmlns:w10="urn:schemas-microsoft-com:office:word" xmlns:w="http://schemas.openxmlformats.org/wordprocessingml/2006/main" xmlns:w14="http://schemas.microsoft.com/office/word/2010/wordml" xmlns:w15="http://schemas.microsoft.com/office/word/2012/wordml" xmlns:w16cex="http://schemas.microsoft.com/office/word/2018/wordml/cex" xmlns:w16cid="http://schemas.microsoft.com/office/word/2016/wordml/cid" xmlns:w16="http://schemas.microsoft.com/office/word/2018/wordml" xmlns:w16du="http://schemas.microsoft.com/office/word/2023/wordml/word16du" xmlns:w16sdtdh="http://schemas.microsoft.com/office/word/2020/wordml/sdtdatahash" xmlns:w16se="http://schemas.microsoft.com/office/word/2015/wordml/symex" xmlns:wpg="http://schemas.microsoft.com/office/word/2010/wordprocessingGroup" xmlns:wpi="http://schemas.microsoft.com/office/word/2010/wordprocessingInk" xmlns:wne="http://schemas.microsoft.com/office/word/2006/wordml" xmlns:wps="http://schemas.microsoft.com/office/word/2010/wordprocessingShape" mc:Ignorable="w14 w15 w16se w16cid w16 w16cex w16sdtdh w16du wp14">
   <w:abstractNum w:abstractNumId="0" w15:restartNumberingAfterBreak="0">
     <w:nsid w:val="003B7F79"/>
     <w:multiLevelType w:val="hybridMultilevel"/>
@@ -6337,7 +6882,7 @@
 </file>
 
 <file path=word/styles.xml><?xml version="1.0" encoding="utf-8"?>
-<w:styles xmlns:mc="http://schemas.openxmlformats.org/markup-compatibility/2006" xmlns:r="http://schemas.openxmlformats.org/officeDocument/2006/relationships" xmlns:w="http://schemas.openxmlformats.org/wordprocessingml/2006/main" xmlns:w14="http://schemas.microsoft.com/office/word/2010/wordml" xmlns:w15="http://schemas.microsoft.com/office/word/2012/wordml" xmlns:w16cex="http://schemas.microsoft.com/office/word/2018/wordml/cex" xmlns:w16cid="http://schemas.microsoft.com/office/word/2016/wordml/cid" xmlns:w16="http://schemas.microsoft.com/office/word/2018/wordml" xmlns:w16sdtdh="http://schemas.microsoft.com/office/word/2020/wordml/sdtdatahash" xmlns:w16se="http://schemas.microsoft.com/office/word/2015/wordml/symex" mc:Ignorable="w14 w15 w16se w16cid w16 w16cex w16sdtdh">
+<w:styles xmlns:mc="http://schemas.openxmlformats.org/markup-compatibility/2006" xmlns:r="http://schemas.openxmlformats.org/officeDocument/2006/relationships" xmlns:w="http://schemas.openxmlformats.org/wordprocessingml/2006/main" xmlns:w14="http://schemas.microsoft.com/office/word/2010/wordml" xmlns:w15="http://schemas.microsoft.com/office/word/2012/wordml" xmlns:w16cex="http://schemas.microsoft.com/office/word/2018/wordml/cex" xmlns:w16cid="http://schemas.microsoft.com/office/word/2016/wordml/cid" xmlns:w16="http://schemas.microsoft.com/office/word/2018/wordml" xmlns:w16du="http://schemas.microsoft.com/office/word/2023/wordml/word16du" xmlns:w16sdtdh="http://schemas.microsoft.com/office/word/2020/wordml/sdtdatahash" xmlns:w16se="http://schemas.microsoft.com/office/word/2015/wordml/symex" mc:Ignorable="w14 w15 w16se w16cid w16 w16cex w16sdtdh w16du">
   <w:docDefaults>
     <w:rPrDefault>
       <w:rPr>
@@ -6738,7 +7283,6 @@
   <w:style w:type="character" w:default="1" w:styleId="DefaultParagraphFont">
     <w:name w:val="Default Paragraph Font"/>
     <w:uiPriority w:val="1"/>
-    <w:semiHidden/>
     <w:unhideWhenUsed/>
   </w:style>
   <w:style w:type="table" w:default="1" w:styleId="TableNormal">
@@ -6894,6 +7438,19 @@
         <w:insideV w:val="single" w:sz="4" w:space="0" w:color="BFBFBF" w:themeColor="background1" w:themeShade="BF"/>
       </w:tblBorders>
     </w:tblPr>
+  </w:style>
+  <w:style w:type="paragraph" w:styleId="NormalWeb">
+    <w:name w:val="Normal (Web)"/>
+    <w:basedOn w:val="Normal"/>
+    <w:uiPriority w:val="99"/>
+    <w:semiHidden/>
+    <w:unhideWhenUsed/>
+    <w:rsid w:val="00311A85"/>
+    <w:rPr>
+      <w:rFonts w:ascii="Times New Roman" w:hAnsi="Times New Roman" w:cs="Times New Roman"/>
+      <w:sz w:val="24"/>
+      <w:szCs w:val="24"/>
+    </w:rPr>
   </w:style>
 </w:styles>
 </file>

</xml_diff>